<commit_message>
Wilcoxon ranksum Test for seeds
</commit_message>
<xml_diff>
--- a/DOCS/AppuntiRelazione.docx
+++ b/DOCS/AppuntiRelazione.docx
@@ -412,10 +412,7 @@
         <w:t>Comportamento cloud</w:t>
       </w:r>
       <w:r>
-        <w:t xml:space="preserve"> </w:t>
-      </w:r>
-      <w:r>
-        <w:t>(</w:t>
+        <w:t xml:space="preserve"> (</w:t>
       </w:r>
       <w:r>
         <w:t>esponenziale</w:t>
@@ -459,180 +456,420 @@
       <w:r>
         <w:t>Come abbiamo calcolato “cose” su Matlab</w:t>
       </w:r>
+    </w:p>
+    <w:p>
+      <w:pPr>
+        <w:pStyle w:val="Paragrafoelenco"/>
+        <w:numPr>
+          <w:ilvl w:val="0"/>
+          <w:numId w:val="4"/>
+        </w:numPr>
+      </w:pPr>
+      <w:r>
+        <w:t>Descrizione degli algoritmi</w:t>
+      </w:r>
+    </w:p>
+    <w:p>
+      <w:pPr>
+        <w:pStyle w:val="Paragrafoelenco"/>
+        <w:numPr>
+          <w:ilvl w:val="1"/>
+          <w:numId w:val="4"/>
+        </w:numPr>
+      </w:pPr>
+      <w:r>
+        <w:t xml:space="preserve">Scelta delle variabili -&gt; descrizione delle classi </w:t>
+      </w:r>
+    </w:p>
+    <w:p>
+      <w:pPr>
+        <w:pStyle w:val="Paragrafoelenco"/>
+        <w:numPr>
+          <w:ilvl w:val="1"/>
+          <w:numId w:val="4"/>
+        </w:numPr>
+      </w:pPr>
+      <w:r>
+        <w:t>Batch vs Transiente</w:t>
+      </w:r>
+    </w:p>
+    <w:p>
+      <w:pPr>
+        <w:pStyle w:val="Paragrafoelenco"/>
+        <w:numPr>
+          <w:ilvl w:val="1"/>
+          <w:numId w:val="4"/>
+        </w:numPr>
+      </w:pPr>
+      <w:r>
+        <w:t xml:space="preserve">Stati iniziali </w:t>
+      </w:r>
+    </w:p>
+    <w:p>
+      <w:pPr>
+        <w:pStyle w:val="Paragrafoelenco"/>
+        <w:numPr>
+          <w:ilvl w:val="1"/>
+          <w:numId w:val="4"/>
+        </w:numPr>
+      </w:pPr>
+      <w:r>
+        <w:t>Algoritmo 1</w:t>
+      </w:r>
+    </w:p>
+    <w:p>
+      <w:pPr>
+        <w:pStyle w:val="Paragrafoelenco"/>
+        <w:numPr>
+          <w:ilvl w:val="2"/>
+          <w:numId w:val="4"/>
+        </w:numPr>
+      </w:pPr>
+      <w:r>
+        <w:t>Descrizione</w:t>
+      </w:r>
+    </w:p>
+    <w:p>
+      <w:pPr>
+        <w:pStyle w:val="Paragrafoelenco"/>
+        <w:numPr>
+          <w:ilvl w:val="2"/>
+          <w:numId w:val="4"/>
+        </w:numPr>
+      </w:pPr>
+      <w:r>
+        <w:t>Grafici</w:t>
+      </w:r>
+      <w:r>
+        <w:t xml:space="preserve"> e intervalli di confidenz</w:t>
+      </w:r>
+      <w:r>
+        <w:t>a</w:t>
+      </w:r>
+    </w:p>
+    <w:p>
+      <w:pPr>
+        <w:pStyle w:val="Paragrafoelenco"/>
+        <w:numPr>
+          <w:ilvl w:val="2"/>
+          <w:numId w:val="4"/>
+        </w:numPr>
+      </w:pPr>
+      <w:r>
+        <w:t>Conclusioni</w:t>
+      </w:r>
+      <w:r>
+        <w:t xml:space="preserve"> </w:t>
+      </w:r>
+    </w:p>
+    <w:p>
+      <w:pPr>
+        <w:pStyle w:val="Paragrafoelenco"/>
+        <w:numPr>
+          <w:ilvl w:val="1"/>
+          <w:numId w:val="4"/>
+        </w:numPr>
+      </w:pPr>
+      <w:r>
+        <w:t>Algoritmo 2</w:t>
+      </w:r>
+    </w:p>
+    <w:p>
+      <w:pPr>
+        <w:pStyle w:val="Paragrafoelenco"/>
+        <w:numPr>
+          <w:ilvl w:val="2"/>
+          <w:numId w:val="4"/>
+        </w:numPr>
+      </w:pPr>
+      <w:r>
+        <w:t>Descrizione</w:t>
+      </w:r>
+    </w:p>
+    <w:p>
+      <w:pPr>
+        <w:pStyle w:val="Paragrafoelenco"/>
+        <w:numPr>
+          <w:ilvl w:val="2"/>
+          <w:numId w:val="4"/>
+        </w:numPr>
+      </w:pPr>
+      <w:r>
+        <w:t>Grafici e intervalli di confidenza</w:t>
+      </w:r>
+    </w:p>
+    <w:p>
+      <w:pPr>
+        <w:pStyle w:val="Paragrafoelenco"/>
+        <w:numPr>
+          <w:ilvl w:val="2"/>
+          <w:numId w:val="4"/>
+        </w:numPr>
+      </w:pPr>
+      <w:r>
+        <w:t>Conclusioni</w:t>
+      </w:r>
+    </w:p>
+    <w:p>
+      <w:pPr>
+        <w:pStyle w:val="Paragrafoelenco"/>
+        <w:numPr>
+          <w:ilvl w:val="0"/>
+          <w:numId w:val="4"/>
+        </w:numPr>
+      </w:pPr>
+      <w:r>
+        <w:t>Paragoni tra i due algoritmi</w:t>
+      </w:r>
+    </w:p>
+    <w:p>
+      <w:pPr>
+        <w:ind w:left="720"/>
+      </w:pPr>
+    </w:p>
+    <w:p>
+      <w:pPr>
+        <w:rPr>
+          <w:u w:val="single"/>
+        </w:rPr>
+      </w:pPr>
+      <w:r>
+        <w:t>Simulazione:</w:t>
+      </w:r>
+    </w:p>
+    <w:p>
+      <w:pPr>
+        <w:pStyle w:val="Paragrafoelenco"/>
+        <w:numPr>
+          <w:ilvl w:val="0"/>
+          <w:numId w:val="3"/>
+        </w:numPr>
+      </w:pPr>
+      <w:proofErr w:type="spellStart"/>
+      <w:r>
+        <w:rPr>
+          <w:rFonts w:ascii="Arial" w:hAnsi="Arial" w:cs="Arial"/>
+          <w:color w:val="000000"/>
+        </w:rPr>
+        <w:t>lehmer</w:t>
+      </w:r>
+      <w:proofErr w:type="spellEnd"/>
+      <w:r>
+        <w:rPr>
+          <w:rFonts w:ascii="Arial" w:hAnsi="Arial" w:cs="Arial"/>
+          <w:color w:val="000000"/>
+        </w:rPr>
+        <w:t xml:space="preserve"> e i simulatori</w:t>
+      </w:r>
+    </w:p>
+    <w:p>
+      <w:pPr>
+        <w:pStyle w:val="Paragrafoelenco"/>
+        <w:numPr>
+          <w:ilvl w:val="0"/>
+          <w:numId w:val="3"/>
+        </w:numPr>
+      </w:pPr>
+      <w:r>
+        <w:t>i</w:t>
+      </w:r>
+      <w:r>
+        <w:t xml:space="preserve">ndipendenza dei </w:t>
+      </w:r>
+      <w:proofErr w:type="spellStart"/>
+      <w:r>
+        <w:t>seed</w:t>
+      </w:r>
+      <w:proofErr w:type="spellEnd"/>
+    </w:p>
+    <w:p>
+      <w:pPr>
+        <w:pStyle w:val="Paragrafoelenco"/>
+        <w:numPr>
+          <w:ilvl w:val="0"/>
+          <w:numId w:val="5"/>
+        </w:numPr>
+      </w:pPr>
+      <w:r>
+        <w:rPr>
+          <w:rFonts w:ascii="CMR10~f" w:hAnsi="CMR10~f" w:cs="CMR10~f"/>
+          <w:sz w:val="24"/>
+          <w:szCs w:val="24"/>
+          <w:lang w:bidi="he-IL"/>
+        </w:rPr>
+        <w:t xml:space="preserve">A system model </w:t>
+      </w:r>
+      <w:proofErr w:type="spellStart"/>
+      <w:r>
+        <w:rPr>
+          <w:rFonts w:ascii="CMR10~f" w:hAnsi="CMR10~f" w:cs="CMR10~f"/>
+          <w:sz w:val="24"/>
+          <w:szCs w:val="24"/>
+          <w:lang w:bidi="he-IL"/>
+        </w:rPr>
+        <w:t>is</w:t>
+      </w:r>
+      <w:proofErr w:type="spellEnd"/>
+      <w:r>
+        <w:rPr>
+          <w:rFonts w:ascii="CMR10~f" w:hAnsi="CMR10~f" w:cs="CMR10~f"/>
+          <w:sz w:val="24"/>
+          <w:szCs w:val="24"/>
+          <w:lang w:bidi="he-IL"/>
+        </w:rPr>
+        <w:t xml:space="preserve"> </w:t>
+      </w:r>
+      <w:proofErr w:type="spellStart"/>
+      <w:r>
+        <w:rPr>
+          <w:rFonts w:ascii="CMTI10" w:hAnsi="CMTI10" w:cs="CMTI10"/>
+          <w:sz w:val="24"/>
+          <w:szCs w:val="24"/>
+          <w:lang w:bidi="he-IL"/>
+        </w:rPr>
+        <w:t>static</w:t>
+      </w:r>
+      <w:proofErr w:type="spellEnd"/>
+      <w:r>
+        <w:rPr>
+          <w:rFonts w:ascii="CMTI10" w:hAnsi="CMTI10" w:cs="CMTI10"/>
+          <w:sz w:val="24"/>
+          <w:szCs w:val="24"/>
+          <w:lang w:bidi="he-IL"/>
+        </w:rPr>
+        <w:t xml:space="preserve"> </w:t>
+      </w:r>
+      <w:r>
+        <w:rPr>
+          <w:rFonts w:ascii="CMR10~f" w:hAnsi="CMR10~f" w:cs="CMR10~f"/>
+          <w:sz w:val="24"/>
+          <w:szCs w:val="24"/>
+          <w:lang w:bidi="he-IL"/>
+        </w:rPr>
+        <w:t xml:space="preserve">or </w:t>
+      </w:r>
+      <w:proofErr w:type="spellStart"/>
+      <w:r>
+        <w:rPr>
+          <w:rFonts w:ascii="CMTI10" w:hAnsi="CMTI10" w:cs="CMTI10"/>
+          <w:sz w:val="24"/>
+          <w:szCs w:val="24"/>
+          <w:lang w:bidi="he-IL"/>
+        </w:rPr>
+        <w:t>dynamic</w:t>
+      </w:r>
+      <w:proofErr w:type="spellEnd"/>
+      <w:r>
+        <w:rPr>
+          <w:rFonts w:ascii="CMR10~f" w:hAnsi="CMR10~f" w:cs="CMR10~f"/>
+          <w:sz w:val="24"/>
+          <w:szCs w:val="24"/>
+          <w:lang w:bidi="he-IL"/>
+        </w:rPr>
+        <w:t>?</w:t>
+      </w:r>
+    </w:p>
+    <w:p>
+      <w:pPr>
+        <w:pStyle w:val="Paragrafoelenco"/>
+        <w:numPr>
+          <w:ilvl w:val="0"/>
+          <w:numId w:val="5"/>
+        </w:numPr>
+      </w:pPr>
+      <w:proofErr w:type="spellStart"/>
+      <w:r>
+        <w:rPr>
+          <w:rFonts w:ascii="CMR10~f" w:hAnsi="CMR10~f" w:cs="CMR10~f"/>
+          <w:sz w:val="24"/>
+          <w:szCs w:val="24"/>
+          <w:lang w:bidi="he-IL"/>
+        </w:rPr>
+        <w:t>dynamic</w:t>
+      </w:r>
+      <w:proofErr w:type="spellEnd"/>
+      <w:r>
+        <w:rPr>
+          <w:rFonts w:ascii="CMR10~f" w:hAnsi="CMR10~f" w:cs="CMR10~f"/>
+          <w:sz w:val="24"/>
+          <w:szCs w:val="24"/>
+          <w:lang w:bidi="he-IL"/>
+        </w:rPr>
+        <w:t xml:space="preserve"> system model </w:t>
+      </w:r>
+      <w:proofErr w:type="spellStart"/>
+      <w:r>
+        <w:rPr>
+          <w:rFonts w:ascii="CMR10~f" w:hAnsi="CMR10~f" w:cs="CMR10~f"/>
+          <w:sz w:val="24"/>
+          <w:szCs w:val="24"/>
+          <w:lang w:bidi="he-IL"/>
+        </w:rPr>
+        <w:t>is</w:t>
+      </w:r>
+      <w:proofErr w:type="spellEnd"/>
+      <w:r>
+        <w:rPr>
+          <w:rFonts w:ascii="CMR10~f" w:hAnsi="CMR10~f" w:cs="CMR10~f"/>
+          <w:sz w:val="24"/>
+          <w:szCs w:val="24"/>
+          <w:lang w:bidi="he-IL"/>
+        </w:rPr>
+        <w:t xml:space="preserve"> </w:t>
+      </w:r>
+      <w:proofErr w:type="spellStart"/>
+      <w:r>
+        <w:rPr>
+          <w:rFonts w:ascii="CMTI10" w:hAnsi="CMTI10" w:cs="CMTI10"/>
+          <w:sz w:val="24"/>
+          <w:szCs w:val="24"/>
+          <w:lang w:bidi="he-IL"/>
+        </w:rPr>
+        <w:t>continuous</w:t>
+      </w:r>
+      <w:proofErr w:type="spellEnd"/>
+      <w:r>
+        <w:rPr>
+          <w:rFonts w:ascii="CMTI10" w:hAnsi="CMTI10" w:cs="CMTI10"/>
+          <w:sz w:val="24"/>
+          <w:szCs w:val="24"/>
+          <w:lang w:bidi="he-IL"/>
+        </w:rPr>
+        <w:t xml:space="preserve"> </w:t>
+      </w:r>
+      <w:r>
+        <w:rPr>
+          <w:rFonts w:ascii="CMR10~f" w:hAnsi="CMR10~f" w:cs="CMR10~f"/>
+          <w:sz w:val="24"/>
+          <w:szCs w:val="24"/>
+          <w:lang w:bidi="he-IL"/>
+        </w:rPr>
+        <w:t xml:space="preserve">or </w:t>
+      </w:r>
+      <w:r>
+        <w:rPr>
+          <w:rFonts w:ascii="CMTI10" w:hAnsi="CMTI10" w:cs="CMTI10"/>
+          <w:sz w:val="24"/>
+          <w:szCs w:val="24"/>
+          <w:lang w:bidi="he-IL"/>
+        </w:rPr>
+        <w:t>discrete</w:t>
+      </w:r>
+      <w:r>
+        <w:rPr>
+          <w:rFonts w:ascii="CMR10~f" w:hAnsi="CMR10~f" w:cs="CMR10~f"/>
+          <w:sz w:val="24"/>
+          <w:szCs w:val="24"/>
+          <w:lang w:bidi="he-IL"/>
+        </w:rPr>
+        <w:t>.</w:t>
+      </w:r>
+    </w:p>
+    <w:p/>
+    <w:p>
       <w:bookmarkStart w:id="0" w:name="_GoBack"/>
       <w:bookmarkEnd w:id="0"/>
     </w:p>
-    <w:p>
-      <w:pPr>
-        <w:pStyle w:val="Paragrafoelenco"/>
-        <w:numPr>
-          <w:ilvl w:val="0"/>
-          <w:numId w:val="4"/>
-        </w:numPr>
-      </w:pPr>
-      <w:r>
-        <w:t>Descrizione degli algoritmi</w:t>
-      </w:r>
-    </w:p>
-    <w:p>
-      <w:pPr>
-        <w:pStyle w:val="Paragrafoelenco"/>
-        <w:numPr>
-          <w:ilvl w:val="1"/>
-          <w:numId w:val="4"/>
-        </w:numPr>
-      </w:pPr>
-      <w:r>
-        <w:t xml:space="preserve">Scelta delle variabili -&gt; descrizione delle classi </w:t>
-      </w:r>
-    </w:p>
-    <w:p>
-      <w:pPr>
-        <w:pStyle w:val="Paragrafoelenco"/>
-        <w:numPr>
-          <w:ilvl w:val="1"/>
-          <w:numId w:val="4"/>
-        </w:numPr>
-      </w:pPr>
-      <w:r>
-        <w:t>Batch vs Transiente</w:t>
-      </w:r>
-    </w:p>
-    <w:p>
-      <w:pPr>
-        <w:pStyle w:val="Paragrafoelenco"/>
-        <w:numPr>
-          <w:ilvl w:val="1"/>
-          <w:numId w:val="4"/>
-        </w:numPr>
-      </w:pPr>
-      <w:r>
-        <w:t xml:space="preserve">Stati iniziali </w:t>
-      </w:r>
-    </w:p>
-    <w:p>
-      <w:pPr>
-        <w:pStyle w:val="Paragrafoelenco"/>
-        <w:numPr>
-          <w:ilvl w:val="1"/>
-          <w:numId w:val="4"/>
-        </w:numPr>
-      </w:pPr>
-      <w:r>
-        <w:t>Algoritmo 1</w:t>
-      </w:r>
-    </w:p>
-    <w:p>
-      <w:pPr>
-        <w:pStyle w:val="Paragrafoelenco"/>
-        <w:numPr>
-          <w:ilvl w:val="2"/>
-          <w:numId w:val="4"/>
-        </w:numPr>
-      </w:pPr>
-      <w:r>
-        <w:t>Descrizione</w:t>
-      </w:r>
-    </w:p>
-    <w:p>
-      <w:pPr>
-        <w:pStyle w:val="Paragrafoelenco"/>
-        <w:numPr>
-          <w:ilvl w:val="2"/>
-          <w:numId w:val="4"/>
-        </w:numPr>
-      </w:pPr>
-      <w:r>
-        <w:t>Grafici</w:t>
-      </w:r>
-      <w:r>
-        <w:t xml:space="preserve"> e intervalli di confidenz</w:t>
-      </w:r>
-      <w:r>
-        <w:t>a</w:t>
-      </w:r>
-    </w:p>
-    <w:p>
-      <w:pPr>
-        <w:pStyle w:val="Paragrafoelenco"/>
-        <w:numPr>
-          <w:ilvl w:val="2"/>
-          <w:numId w:val="4"/>
-        </w:numPr>
-      </w:pPr>
-      <w:r>
-        <w:t>Conclusioni</w:t>
-      </w:r>
-      <w:r>
-        <w:t xml:space="preserve"> </w:t>
-      </w:r>
-    </w:p>
-    <w:p>
-      <w:pPr>
-        <w:pStyle w:val="Paragrafoelenco"/>
-        <w:numPr>
-          <w:ilvl w:val="1"/>
-          <w:numId w:val="4"/>
-        </w:numPr>
-      </w:pPr>
-      <w:r>
-        <w:t>Algoritmo 2</w:t>
-      </w:r>
-    </w:p>
-    <w:p>
-      <w:pPr>
-        <w:pStyle w:val="Paragrafoelenco"/>
-        <w:numPr>
-          <w:ilvl w:val="2"/>
-          <w:numId w:val="4"/>
-        </w:numPr>
-      </w:pPr>
-      <w:r>
-        <w:t>Descrizione</w:t>
-      </w:r>
-    </w:p>
-    <w:p>
-      <w:pPr>
-        <w:pStyle w:val="Paragrafoelenco"/>
-        <w:numPr>
-          <w:ilvl w:val="2"/>
-          <w:numId w:val="4"/>
-        </w:numPr>
-      </w:pPr>
-      <w:r>
-        <w:t>Grafici e intervalli di confidenza</w:t>
-      </w:r>
-    </w:p>
-    <w:p>
-      <w:pPr>
-        <w:pStyle w:val="Paragrafoelenco"/>
-        <w:numPr>
-          <w:ilvl w:val="2"/>
-          <w:numId w:val="4"/>
-        </w:numPr>
-      </w:pPr>
-      <w:r>
-        <w:t>Conclusioni</w:t>
-      </w:r>
-    </w:p>
-    <w:p>
-      <w:pPr>
-        <w:pStyle w:val="Paragrafoelenco"/>
-        <w:numPr>
-          <w:ilvl w:val="0"/>
-          <w:numId w:val="4"/>
-        </w:numPr>
-      </w:pPr>
-      <w:r>
-        <w:t>Paragoni tra i due algoritmi</w:t>
-      </w:r>
-    </w:p>
-    <w:p>
-      <w:pPr>
-        <w:ind w:left="720"/>
-      </w:pPr>
-    </w:p>
-    <w:p/>
     <w:sectPr>
       <w:pgSz w:w="11906" w:h="16838"/>
       <w:pgMar w:top="1417" w:right="1134" w:bottom="1134" w:left="1134" w:header="708" w:footer="708" w:gutter="0"/>
@@ -874,7 +1111,7 @@
   <w:abstractNum w:abstractNumId="2" w15:restartNumberingAfterBreak="0">
     <w:nsid w:val="35F2518E"/>
     <w:multiLevelType w:val="hybridMultilevel"/>
-    <w:tmpl w:val="03DC7240"/>
+    <w:tmpl w:val="464AE2D6"/>
     <w:lvl w:ilvl="0" w:tplc="04100001">
       <w:start w:val="1"/>
       <w:numFmt w:val="bullet"/>
@@ -1061,6 +1298,92 @@
       </w:pPr>
     </w:lvl>
     <w:lvl w:ilvl="8" w:tplc="0410001B">
+      <w:start w:val="1"/>
+      <w:numFmt w:val="lowerRoman"/>
+      <w:lvlText w:val="%9."/>
+      <w:lvlJc w:val="right"/>
+      <w:pPr>
+        <w:ind w:left="6480" w:hanging="180"/>
+      </w:pPr>
+    </w:lvl>
+  </w:abstractNum>
+  <w:abstractNum w:abstractNumId="4" w15:restartNumberingAfterBreak="0">
+    <w:nsid w:val="72864C58"/>
+    <w:multiLevelType w:val="hybridMultilevel"/>
+    <w:tmpl w:val="106A2D8C"/>
+    <w:lvl w:ilvl="0" w:tplc="0410000F">
+      <w:start w:val="1"/>
+      <w:numFmt w:val="decimal"/>
+      <w:lvlText w:val="%1."/>
+      <w:lvlJc w:val="left"/>
+      <w:pPr>
+        <w:ind w:left="720" w:hanging="360"/>
+      </w:pPr>
+    </w:lvl>
+    <w:lvl w:ilvl="1" w:tplc="04100019" w:tentative="1">
+      <w:start w:val="1"/>
+      <w:numFmt w:val="lowerLetter"/>
+      <w:lvlText w:val="%2."/>
+      <w:lvlJc w:val="left"/>
+      <w:pPr>
+        <w:ind w:left="1440" w:hanging="360"/>
+      </w:pPr>
+    </w:lvl>
+    <w:lvl w:ilvl="2" w:tplc="0410001B" w:tentative="1">
+      <w:start w:val="1"/>
+      <w:numFmt w:val="lowerRoman"/>
+      <w:lvlText w:val="%3."/>
+      <w:lvlJc w:val="right"/>
+      <w:pPr>
+        <w:ind w:left="2160" w:hanging="180"/>
+      </w:pPr>
+    </w:lvl>
+    <w:lvl w:ilvl="3" w:tplc="0410000F" w:tentative="1">
+      <w:start w:val="1"/>
+      <w:numFmt w:val="decimal"/>
+      <w:lvlText w:val="%4."/>
+      <w:lvlJc w:val="left"/>
+      <w:pPr>
+        <w:ind w:left="2880" w:hanging="360"/>
+      </w:pPr>
+    </w:lvl>
+    <w:lvl w:ilvl="4" w:tplc="04100019" w:tentative="1">
+      <w:start w:val="1"/>
+      <w:numFmt w:val="lowerLetter"/>
+      <w:lvlText w:val="%5."/>
+      <w:lvlJc w:val="left"/>
+      <w:pPr>
+        <w:ind w:left="3600" w:hanging="360"/>
+      </w:pPr>
+    </w:lvl>
+    <w:lvl w:ilvl="5" w:tplc="0410001B" w:tentative="1">
+      <w:start w:val="1"/>
+      <w:numFmt w:val="lowerRoman"/>
+      <w:lvlText w:val="%6."/>
+      <w:lvlJc w:val="right"/>
+      <w:pPr>
+        <w:ind w:left="4320" w:hanging="180"/>
+      </w:pPr>
+    </w:lvl>
+    <w:lvl w:ilvl="6" w:tplc="0410000F" w:tentative="1">
+      <w:start w:val="1"/>
+      <w:numFmt w:val="decimal"/>
+      <w:lvlText w:val="%7."/>
+      <w:lvlJc w:val="left"/>
+      <w:pPr>
+        <w:ind w:left="5040" w:hanging="360"/>
+      </w:pPr>
+    </w:lvl>
+    <w:lvl w:ilvl="7" w:tplc="04100019" w:tentative="1">
+      <w:start w:val="1"/>
+      <w:numFmt w:val="lowerLetter"/>
+      <w:lvlText w:val="%8."/>
+      <w:lvlJc w:val="left"/>
+      <w:pPr>
+        <w:ind w:left="5760" w:hanging="360"/>
+      </w:pPr>
+    </w:lvl>
+    <w:lvl w:ilvl="8" w:tplc="0410001B" w:tentative="1">
       <w:start w:val="1"/>
       <w:numFmt w:val="lowerRoman"/>
       <w:lvlText w:val="%9."/>
@@ -1082,6 +1405,9 @@
   <w:num w:numId="4">
     <w:abstractNumId w:val="3"/>
   </w:num>
+  <w:num w:numId="5">
+    <w:abstractNumId w:val="4"/>
+  </w:num>
 </w:numbering>
 </file>
 
@@ -1102,7 +1428,7 @@
       </w:pPr>
     </w:pPrDefault>
   </w:docDefaults>
-  <w:latentStyles w:defLockedState="0" w:defUIPriority="99" w:defSemiHidden="0" w:defUnhideWhenUsed="0" w:defQFormat="0" w:count="375">
+  <w:latentStyles w:defLockedState="0" w:defUIPriority="99" w:defSemiHidden="0" w:defUnhideWhenUsed="0" w:defQFormat="0" w:count="376">
     <w:lsdException w:name="Normal" w:uiPriority="0" w:qFormat="1"/>
     <w:lsdException w:name="heading 1" w:uiPriority="9" w:qFormat="1"/>
     <w:lsdException w:name="heading 2" w:semiHidden="1" w:uiPriority="9" w:unhideWhenUsed="1" w:qFormat="1"/>
@@ -1208,7 +1534,6 @@
     <w:lsdException w:name="HTML Sample" w:semiHidden="1" w:unhideWhenUsed="1"/>
     <w:lsdException w:name="HTML Typewriter" w:semiHidden="1" w:unhideWhenUsed="1"/>
     <w:lsdException w:name="HTML Variable" w:semiHidden="1" w:unhideWhenUsed="1"/>
-    <w:lsdException w:name="Normal Table" w:semiHidden="1" w:unhideWhenUsed="1"/>
     <w:lsdException w:name="annotation subject" w:semiHidden="1" w:unhideWhenUsed="1"/>
     <w:lsdException w:name="No List" w:semiHidden="1" w:unhideWhenUsed="1"/>
     <w:lsdException w:name="Outline List 1" w:semiHidden="1" w:unhideWhenUsed="1"/>
@@ -1255,10 +1580,8 @@
     <w:lsdException w:name="Table Subtle 2" w:semiHidden="1" w:unhideWhenUsed="1"/>
     <w:lsdException w:name="Table Web 1" w:semiHidden="1" w:unhideWhenUsed="1"/>
     <w:lsdException w:name="Table Web 2" w:semiHidden="1" w:unhideWhenUsed="1"/>
-    <w:lsdException w:name="Table Web 3" w:semiHidden="1" w:unhideWhenUsed="1"/>
     <w:lsdException w:name="Balloon Text" w:semiHidden="1" w:unhideWhenUsed="1"/>
     <w:lsdException w:name="Table Grid" w:uiPriority="39"/>
-    <w:lsdException w:name="Table Theme" w:semiHidden="1" w:unhideWhenUsed="1"/>
     <w:lsdException w:name="Placeholder Text" w:semiHidden="1"/>
     <w:lsdException w:name="No Spacing" w:uiPriority="1" w:qFormat="1"/>
     <w:lsdException w:name="Light Shading" w:uiPriority="60"/>
@@ -1478,6 +1801,7 @@
     <w:lsdException w:name="Smart Hyperlink" w:semiHidden="1" w:unhideWhenUsed="1"/>
     <w:lsdException w:name="Hashtag" w:semiHidden="1" w:unhideWhenUsed="1"/>
     <w:lsdException w:name="Unresolved Mention" w:semiHidden="1" w:unhideWhenUsed="1"/>
+    <w:lsdException w:name="Smart Link" w:semiHidden="1" w:unhideWhenUsed="1"/>
   </w:latentStyles>
   <w:style w:type="paragraph" w:default="1" w:styleId="Normale">
     <w:name w:val="Normal"/>

</xml_diff>